<commit_message>
add papers and behavioral cloning
</commit_message>
<xml_diff>
--- a/lesson15_Keras.docx
+++ b/lesson15_Keras.docx
@@ -3,6 +3,181 @@
 <w:document xmlns:wpc="http://schemas.microsoft.com/office/word/2010/wordprocessingCanvas" xmlns:mc="http://schemas.openxmlformats.org/markup-compatibility/2006" xmlns:o="urn:schemas-microsoft-com:office:office" xmlns:r="http://schemas.openxmlformats.org/officeDocument/2006/relationships" xmlns:m="http://schemas.openxmlformats.org/officeDocument/2006/math" xmlns:v="urn:schemas-microsoft-com:vml" xmlns:wp14="http://schemas.microsoft.com/office/word/2010/wordprocessingDrawing" xmlns:wp="http://schemas.openxmlformats.org/drawingml/2006/wordprocessingDrawing" xmlns:w10="urn:schemas-microsoft-com:office:word" xmlns:w="http://schemas.openxmlformats.org/wordprocessingml/2006/main" xmlns:w14="http://schemas.microsoft.com/office/word/2010/wordml" xmlns:w15="http://schemas.microsoft.com/office/word/2012/wordml" xmlns:wpg="http://schemas.microsoft.com/office/word/2010/wordprocessingGroup" xmlns:wpi="http://schemas.microsoft.com/office/word/2010/wordprocessingInk" xmlns:wne="http://schemas.microsoft.com/office/word/2006/wordml" xmlns:wps="http://schemas.microsoft.com/office/word/2010/wordprocessingShape" mc:Ignorable="w14 w15 wp14">
   <w:body>
     <w:p>
+      <w:pPr>
+        <w:rPr>
+          <w:rFonts w:ascii="Helvetica" w:hAnsi="Helvetica" w:cs="Helvetica" w:hint="eastAsia"/>
+          <w:color w:val="4F4F4F"/>
+          <w:shd w:val="clear" w:color="auto" w:fill="FFFFFF"/>
+        </w:rPr>
+      </w:pPr>
+      <w:r>
+        <w:rPr>
+          <w:rFonts w:ascii="Helvetica" w:hAnsi="Helvetica" w:cs="Helvetica" w:hint="eastAsia"/>
+          <w:color w:val="4F4F4F"/>
+          <w:shd w:val="clear" w:color="auto" w:fill="FFFFFF"/>
+        </w:rPr>
+        <w:t>如果</w:t>
+      </w:r>
+      <w:r>
+        <w:rPr>
+          <w:rFonts w:ascii="Helvetica" w:hAnsi="Helvetica" w:cs="Helvetica"/>
+          <w:color w:val="4F4F4F"/>
+          <w:shd w:val="clear" w:color="auto" w:fill="FFFFFF"/>
+        </w:rPr>
+        <w:t>我们对灵活性要求很高，</w:t>
+      </w:r>
+      <w:r>
+        <w:rPr>
+          <w:rFonts w:ascii="Helvetica" w:hAnsi="Helvetica" w:cs="Helvetica" w:hint="eastAsia"/>
+          <w:color w:val="4F4F4F"/>
+          <w:shd w:val="clear" w:color="auto" w:fill="FFFFFF"/>
+        </w:rPr>
+        <w:t>并</w:t>
+      </w:r>
+      <w:r>
+        <w:rPr>
+          <w:rFonts w:ascii="Helvetica" w:hAnsi="Helvetica" w:cs="Helvetica"/>
+          <w:color w:val="4F4F4F"/>
+          <w:shd w:val="clear" w:color="auto" w:fill="FFFFFF"/>
+        </w:rPr>
+        <w:t>希望能够用自己定制的层来构建神经网络，</w:t>
+      </w:r>
+      <w:r>
+        <w:rPr>
+          <w:rFonts w:ascii="Helvetica" w:hAnsi="Helvetica" w:cs="Helvetica" w:hint="eastAsia"/>
+          <w:color w:val="4F4F4F"/>
+          <w:shd w:val="clear" w:color="auto" w:fill="FFFFFF"/>
+        </w:rPr>
+        <w:t>直接</w:t>
+      </w:r>
+      <w:r>
+        <w:rPr>
+          <w:rFonts w:ascii="Helvetica" w:hAnsi="Helvetica" w:cs="Helvetica"/>
+          <w:color w:val="4F4F4F"/>
+          <w:shd w:val="clear" w:color="auto" w:fill="FFFFFF"/>
+        </w:rPr>
+        <w:t>使用</w:t>
+      </w:r>
+      <w:r>
+        <w:rPr>
+          <w:rFonts w:ascii="Helvetica" w:hAnsi="Helvetica" w:cs="Helvetica"/>
+          <w:color w:val="4F4F4F"/>
+          <w:shd w:val="clear" w:color="auto" w:fill="FFFFFF"/>
+        </w:rPr>
+        <w:t>TensorFlow</w:t>
+      </w:r>
+      <w:r>
+        <w:rPr>
+          <w:rFonts w:ascii="Helvetica" w:hAnsi="Helvetica" w:cs="Helvetica"/>
+          <w:color w:val="4F4F4F"/>
+          <w:shd w:val="clear" w:color="auto" w:fill="FFFFFF"/>
+        </w:rPr>
+        <w:t>，</w:t>
+      </w:r>
+      <w:r>
+        <w:rPr>
+          <w:rFonts w:ascii="Helvetica" w:hAnsi="Helvetica" w:cs="Helvetica" w:hint="eastAsia"/>
+          <w:color w:val="4F4F4F"/>
+          <w:shd w:val="clear" w:color="auto" w:fill="FFFFFF"/>
+        </w:rPr>
+        <w:t>但</w:t>
+      </w:r>
+      <w:r>
+        <w:rPr>
+          <w:rFonts w:ascii="Helvetica" w:hAnsi="Helvetica" w:cs="Helvetica"/>
+          <w:color w:val="4F4F4F"/>
+          <w:shd w:val="clear" w:color="auto" w:fill="FFFFFF"/>
+        </w:rPr>
+        <w:t>很多时候，可以通过诸如</w:t>
+      </w:r>
+      <w:r>
+        <w:rPr>
+          <w:rFonts w:ascii="Helvetica" w:hAnsi="Helvetica" w:cs="Helvetica"/>
+          <w:color w:val="4F4F4F"/>
+          <w:shd w:val="clear" w:color="auto" w:fill="FFFFFF"/>
+        </w:rPr>
+        <w:t>Keras</w:t>
+      </w:r>
+      <w:r>
+        <w:rPr>
+          <w:rFonts w:ascii="Helvetica" w:hAnsi="Helvetica" w:cs="Helvetica"/>
+          <w:color w:val="4F4F4F"/>
+          <w:shd w:val="clear" w:color="auto" w:fill="FFFFFF"/>
+        </w:rPr>
+        <w:t>这种友好的接口就可以直接实现目标；</w:t>
+      </w:r>
+      <w:r>
+        <w:rPr>
+          <w:rFonts w:ascii="Helvetica" w:hAnsi="Helvetica" w:cs="Helvetica" w:hint="eastAsia"/>
+          <w:color w:val="4F4F4F"/>
+          <w:shd w:val="clear" w:color="auto" w:fill="FFFFFF"/>
+        </w:rPr>
+        <w:t>而且</w:t>
+      </w:r>
+      <w:r>
+        <w:rPr>
+          <w:rFonts w:ascii="Helvetica" w:hAnsi="Helvetica" w:cs="Helvetica"/>
+          <w:color w:val="4F4F4F"/>
+          <w:shd w:val="clear" w:color="auto" w:fill="FFFFFF"/>
+        </w:rPr>
+        <w:t>它的效率更高，界面也更简洁。</w:t>
+      </w:r>
+    </w:p>
+    <w:p>
+      <w:pPr>
+        <w:rPr>
+          <w:rFonts w:ascii="Helvetica" w:hAnsi="Helvetica" w:cs="Helvetica"/>
+          <w:color w:val="4F4F4F"/>
+          <w:shd w:val="clear" w:color="auto" w:fill="FFFFFF"/>
+        </w:rPr>
+      </w:pPr>
+    </w:p>
+    <w:p>
+      <w:pPr>
+        <w:rPr>
+          <w:rFonts w:ascii="Helvetica" w:hAnsi="Helvetica" w:cs="Helvetica"/>
+          <w:color w:val="4F4F4F"/>
+          <w:shd w:val="clear" w:color="auto" w:fill="FFFFFF"/>
+        </w:rPr>
+      </w:pPr>
+      <w:hyperlink r:id="rId4" w:tgtFrame="_blank" w:history="1">
+        <w:r>
+          <w:rPr>
+            <w:rStyle w:val="a3"/>
+            <w:rFonts w:ascii="Helvetica" w:hAnsi="Helvetica" w:cs="Helvetica"/>
+            <w:color w:val="02B3E4"/>
+            <w:u w:val="none"/>
+            <w:shd w:val="clear" w:color="auto" w:fill="FFFFFF"/>
+          </w:rPr>
+          <w:t>Keras</w:t>
+        </w:r>
+      </w:hyperlink>
+      <w:r>
+        <w:rPr>
+          <w:rFonts w:ascii="Helvetica" w:hAnsi="Helvetica" w:cs="Helvetica"/>
+          <w:color w:val="4F4F4F"/>
+          <w:shd w:val="clear" w:color="auto" w:fill="FFFFFF"/>
+        </w:rPr>
+        <w:t> makes coding deep neural networks simpler. To demonstrate just how easy it is, you're going to build a simple fully-connected network in a few dozen lines of code.</w:t>
+      </w:r>
+    </w:p>
+    <w:p>
+      <w:pPr>
+        <w:rPr>
+          <w:rFonts w:ascii="Helvetica" w:hAnsi="Helvetica" w:cs="Helvetica"/>
+          <w:color w:val="4F4F4F"/>
+          <w:shd w:val="clear" w:color="auto" w:fill="FFFFFF"/>
+        </w:rPr>
+      </w:pPr>
+    </w:p>
+    <w:p>
+      <w:pPr>
+        <w:rPr>
+          <w:rFonts w:ascii="Helvetica" w:hAnsi="Helvetica" w:cs="Helvetica"/>
+          <w:color w:val="4F4F4F"/>
+          <w:shd w:val="clear" w:color="auto" w:fill="FFFFFF"/>
+        </w:rPr>
+      </w:pPr>
       <w:r>
         <w:rPr>
           <w:rFonts w:ascii="Helvetica" w:hAnsi="Helvetica" w:cs="Helvetica"/>
@@ -11,33 +186,21 @@
         </w:rPr>
         <w:t>The </w:t>
       </w:r>
-      <w:proofErr w:type="spellStart"/>
-      <w:r>
-        <w:fldChar w:fldCharType="begin"/>
-      </w:r>
-      <w:r>
-        <w:instrText xml:space="preserve"> HYPERLINK "https://keras.io/models/sequential/" \t "_blank" </w:instrText>
-      </w:r>
-      <w:r>
-        <w:fldChar w:fldCharType="separate"/>
-      </w:r>
-      <w:r>
-        <w:rPr>
-          <w:rStyle w:val="a3"/>
-          <w:rFonts w:ascii="Helvetica" w:hAnsi="Helvetica" w:cs="Helvetica"/>
-          <w:b/>
-          <w:bCs/>
-          <w:color w:val="02B3E4"/>
-          <w:u w:val="none"/>
-          <w:bdr w:val="none" w:sz="0" w:space="0" w:color="auto" w:frame="1"/>
-          <w:shd w:val="clear" w:color="auto" w:fill="FFFFFF"/>
-        </w:rPr>
-        <w:t>keras.models.Sequential</w:t>
-      </w:r>
-      <w:proofErr w:type="spellEnd"/>
-      <w:r>
-        <w:fldChar w:fldCharType="end"/>
-      </w:r>
+      <w:hyperlink r:id="rId5" w:tgtFrame="_blank" w:history="1">
+        <w:r>
+          <w:rPr>
+            <w:rStyle w:val="a3"/>
+            <w:rFonts w:ascii="Helvetica" w:hAnsi="Helvetica" w:cs="Helvetica"/>
+            <w:b/>
+            <w:bCs/>
+            <w:color w:val="02B3E4"/>
+            <w:u w:val="none"/>
+            <w:bdr w:val="none" w:sz="0" w:space="0" w:color="auto" w:frame="1"/>
+            <w:shd w:val="clear" w:color="auto" w:fill="FFFFFF"/>
+          </w:rPr>
+          <w:t>keras.models.Sequential</w:t>
+        </w:r>
+      </w:hyperlink>
       <w:r>
         <w:rPr>
           <w:rFonts w:ascii="Helvetica" w:hAnsi="Helvetica" w:cs="Helvetica"/>
@@ -46,7 +209,6 @@
         </w:rPr>
         <w:t> class is a wrapper for the neural network model. It provides common functions like </w:t>
       </w:r>
-      <w:proofErr w:type="gramStart"/>
       <w:r>
         <w:rPr>
           <w:rStyle w:val="HTML"/>
@@ -56,9 +218,16 @@
           <w:bdr w:val="single" w:sz="6" w:space="0" w:color="B4B9BD" w:frame="1"/>
           <w:shd w:val="clear" w:color="auto" w:fill="F7F7F8"/>
         </w:rPr>
-        <w:t>fit(</w:t>
-      </w:r>
-      <w:proofErr w:type="gramEnd"/>
+        <w:t>fit()</w:t>
+      </w:r>
+      <w:r>
+        <w:rPr>
+          <w:rFonts w:ascii="Helvetica" w:hAnsi="Helvetica" w:cs="Helvetica"/>
+          <w:color w:val="4F4F4F"/>
+          <w:shd w:val="clear" w:color="auto" w:fill="FFFFFF"/>
+        </w:rPr>
+        <w:t>, </w:t>
+      </w:r>
       <w:r>
         <w:rPr>
           <w:rStyle w:val="HTML"/>
@@ -68,15 +237,15 @@
           <w:bdr w:val="single" w:sz="6" w:space="0" w:color="B4B9BD" w:frame="1"/>
           <w:shd w:val="clear" w:color="auto" w:fill="F7F7F8"/>
         </w:rPr>
-        <w:t>)</w:t>
-      </w:r>
-      <w:r>
-        <w:rPr>
-          <w:rFonts w:ascii="Helvetica" w:hAnsi="Helvetica" w:cs="Helvetica"/>
-          <w:color w:val="4F4F4F"/>
-          <w:shd w:val="clear" w:color="auto" w:fill="FFFFFF"/>
-        </w:rPr>
-        <w:t>, </w:t>
+        <w:t>evaluate()</w:t>
+      </w:r>
+      <w:r>
+        <w:rPr>
+          <w:rFonts w:ascii="Helvetica" w:hAnsi="Helvetica" w:cs="Helvetica"/>
+          <w:color w:val="4F4F4F"/>
+          <w:shd w:val="clear" w:color="auto" w:fill="FFFFFF"/>
+        </w:rPr>
+        <w:t>, and </w:t>
       </w:r>
       <w:r>
         <w:rPr>
@@ -87,25 +256,6 @@
           <w:bdr w:val="single" w:sz="6" w:space="0" w:color="B4B9BD" w:frame="1"/>
           <w:shd w:val="clear" w:color="auto" w:fill="F7F7F8"/>
         </w:rPr>
-        <w:t>evaluate()</w:t>
-      </w:r>
-      <w:r>
-        <w:rPr>
-          <w:rFonts w:ascii="Helvetica" w:hAnsi="Helvetica" w:cs="Helvetica"/>
-          <w:color w:val="4F4F4F"/>
-          <w:shd w:val="clear" w:color="auto" w:fill="FFFFFF"/>
-        </w:rPr>
-        <w:t>, and </w:t>
-      </w:r>
-      <w:r>
-        <w:rPr>
-          <w:rStyle w:val="HTML"/>
-          <w:rFonts w:ascii="Consolas" w:hAnsi="Consolas" w:cs="Consolas"/>
-          <w:color w:val="0F2B3D"/>
-          <w:sz w:val="22"/>
-          <w:bdr w:val="single" w:sz="6" w:space="0" w:color="B4B9BD" w:frame="1"/>
-          <w:shd w:val="clear" w:color="auto" w:fill="F7F7F8"/>
-        </w:rPr>
         <w:t>compile()</w:t>
       </w:r>
       <w:r>
@@ -116,8 +266,326 @@
         </w:rPr>
         <w:t>. We'll cover these functions as we get to them. Let's start looking at the layers of the model.</w:t>
       </w:r>
+    </w:p>
+    <w:p>
+      <w:pPr>
+        <w:rPr>
+          <w:rFonts w:ascii="Helvetica" w:hAnsi="Helvetica" w:cs="Helvetica"/>
+          <w:color w:val="4F4F4F"/>
+          <w:shd w:val="clear" w:color="auto" w:fill="FFFFFF"/>
+        </w:rPr>
+      </w:pPr>
+      <w:r>
+        <w:rPr>
+          <w:rFonts w:ascii="Helvetica" w:hAnsi="Helvetica" w:cs="Helvetica"/>
+          <w:color w:val="4F4F4F"/>
+          <w:shd w:val="clear" w:color="auto" w:fill="FFFFFF"/>
+        </w:rPr>
+        <w:t>import pickle</w:t>
+      </w:r>
+    </w:p>
+    <w:p>
+      <w:pPr>
+        <w:rPr>
+          <w:rFonts w:ascii="Helvetica" w:hAnsi="Helvetica" w:cs="Helvetica"/>
+          <w:color w:val="4F4F4F"/>
+          <w:shd w:val="clear" w:color="auto" w:fill="FFFFFF"/>
+        </w:rPr>
+      </w:pPr>
+      <w:r>
+        <w:rPr>
+          <w:rFonts w:ascii="Helvetica" w:hAnsi="Helvetica" w:cs="Helvetica"/>
+          <w:color w:val="4F4F4F"/>
+          <w:shd w:val="clear" w:color="auto" w:fill="FFFFFF"/>
+        </w:rPr>
+        <w:t>import numpy as np</w:t>
+      </w:r>
+    </w:p>
+    <w:p>
+      <w:pPr>
+        <w:rPr>
+          <w:rFonts w:ascii="Helvetica" w:hAnsi="Helvetica" w:cs="Helvetica"/>
+          <w:color w:val="4F4F4F"/>
+          <w:shd w:val="clear" w:color="auto" w:fill="FFFFFF"/>
+        </w:rPr>
+      </w:pPr>
+      <w:r>
+        <w:rPr>
+          <w:rFonts w:ascii="Helvetica" w:hAnsi="Helvetica" w:cs="Helvetica"/>
+          <w:color w:val="4F4F4F"/>
+          <w:shd w:val="clear" w:color="auto" w:fill="FFFFFF"/>
+        </w:rPr>
+        <w:t>import tensorflow as tf</w:t>
+      </w:r>
+    </w:p>
+    <w:p>
+      <w:pPr>
+        <w:rPr>
+          <w:rFonts w:ascii="Helvetica" w:hAnsi="Helvetica" w:cs="Helvetica"/>
+          <w:color w:val="4F4F4F"/>
+          <w:shd w:val="clear" w:color="auto" w:fill="FFFFFF"/>
+        </w:rPr>
+      </w:pPr>
+    </w:p>
+    <w:p>
+      <w:pPr>
+        <w:rPr>
+          <w:rFonts w:ascii="Helvetica" w:hAnsi="Helvetica" w:cs="Helvetica"/>
+          <w:color w:val="4F4F4F"/>
+          <w:shd w:val="clear" w:color="auto" w:fill="FFFFFF"/>
+        </w:rPr>
+      </w:pPr>
+      <w:r>
+        <w:rPr>
+          <w:rFonts w:ascii="Helvetica" w:hAnsi="Helvetica" w:cs="Helvetica"/>
+          <w:color w:val="4F4F4F"/>
+          <w:shd w:val="clear" w:color="auto" w:fill="FFFFFF"/>
+        </w:rPr>
+        <w:t># Load pickled data</w:t>
+      </w:r>
+    </w:p>
+    <w:p>
+      <w:pPr>
+        <w:rPr>
+          <w:rFonts w:ascii="Helvetica" w:hAnsi="Helvetica" w:cs="Helvetica"/>
+          <w:color w:val="4F4F4F"/>
+          <w:shd w:val="clear" w:color="auto" w:fill="FFFFFF"/>
+        </w:rPr>
+      </w:pPr>
+      <w:r>
+        <w:rPr>
+          <w:rFonts w:ascii="Helvetica" w:hAnsi="Helvetica" w:cs="Helvetica"/>
+          <w:color w:val="4F4F4F"/>
+          <w:shd w:val="clear" w:color="auto" w:fill="FFFFFF"/>
+        </w:rPr>
+        <w:t>with open('small_train_traffic.p', mode='rb') as f:</w:t>
+      </w:r>
+    </w:p>
+    <w:p>
+      <w:pPr>
+        <w:ind w:firstLine="420"/>
+        <w:rPr>
+          <w:rFonts w:ascii="Helvetica" w:hAnsi="Helvetica" w:cs="Helvetica"/>
+          <w:color w:val="4F4F4F"/>
+          <w:shd w:val="clear" w:color="auto" w:fill="FFFFFF"/>
+        </w:rPr>
+      </w:pPr>
+      <w:r>
+        <w:rPr>
+          <w:rFonts w:ascii="Helvetica" w:hAnsi="Helvetica" w:cs="Helvetica"/>
+          <w:color w:val="4F4F4F"/>
+          <w:shd w:val="clear" w:color="auto" w:fill="FFFFFF"/>
+        </w:rPr>
+        <w:t>data = pickle.load(f)</w:t>
+      </w:r>
+    </w:p>
+    <w:p>
+      <w:pPr>
+        <w:ind w:firstLine="420"/>
+        <w:rPr>
+          <w:rFonts w:ascii="Helvetica" w:hAnsi="Helvetica" w:cs="Helvetica"/>
+          <w:color w:val="4F4F4F"/>
+          <w:shd w:val="clear" w:color="auto" w:fill="FFFFFF"/>
+        </w:rPr>
+      </w:pPr>
       <w:bookmarkStart w:id="0" w:name="_GoBack"/>
       <w:bookmarkEnd w:id="0"/>
+    </w:p>
+    <w:p>
+      <w:r>
+        <w:t># Setup Keras</w:t>
+      </w:r>
+    </w:p>
+    <w:p>
+      <w:r>
+        <w:t>from keras.models import Sequential</w:t>
+      </w:r>
+    </w:p>
+    <w:p>
+      <w:r>
+        <w:t>from keras.layers.core import Dense, Activation, Flatten, Dropout</w:t>
+      </w:r>
+    </w:p>
+    <w:p>
+      <w:r>
+        <w:t>from keras.layers.convolutional import Conv2D</w:t>
+      </w:r>
+    </w:p>
+    <w:p>
+      <w:r>
+        <w:t>from keras.layers.pooling import MaxPool2D</w:t>
+      </w:r>
+    </w:p>
+    <w:p/>
+    <w:p/>
+    <w:p>
+      <w:r>
+        <w:t># Build the Fully Connected Neural Network in Keras Here</w:t>
+      </w:r>
+    </w:p>
+    <w:p>
+      <w:r>
+        <w:t>model = Sequential()</w:t>
+      </w:r>
+    </w:p>
+    <w:p>
+      <w:r>
+        <w:t>model.add(Conv2D(32,(3,3),input_shape=(32,32,3)))</w:t>
+      </w:r>
+    </w:p>
+    <w:p>
+      <w:r>
+        <w:t>model.add(MaxPool2D((2,2)))</w:t>
+      </w:r>
+    </w:p>
+    <w:p>
+      <w:r>
+        <w:t>model.add(Dropout(0.5))</w:t>
+      </w:r>
+    </w:p>
+    <w:p>
+      <w:r>
+        <w:t>model.add(Activation('relu'))</w:t>
+      </w:r>
+    </w:p>
+    <w:p>
+      <w:r>
+        <w:t>model.add(Flatten())</w:t>
+      </w:r>
+    </w:p>
+    <w:p>
+      <w:r>
+        <w:t>model.add(Dense(128))</w:t>
+      </w:r>
+    </w:p>
+    <w:p>
+      <w:r>
+        <w:t>model.add(Activation('relu'))</w:t>
+      </w:r>
+    </w:p>
+    <w:p>
+      <w:r>
+        <w:t>model.add(Dense(5))</w:t>
+      </w:r>
+    </w:p>
+    <w:p>
+      <w:r>
+        <w:t>model.add(Activation('softmax'))</w:t>
+      </w:r>
+    </w:p>
+    <w:p/>
+    <w:p>
+      <w:r>
+        <w:t># preprocess data</w:t>
+      </w:r>
+    </w:p>
+    <w:p>
+      <w:r>
+        <w:t>X_normalized = np.array(X_train / 255.0 - 0.5 )</w:t>
+      </w:r>
+    </w:p>
+    <w:p/>
+    <w:p>
+      <w:r>
+        <w:t>from sklearn.preprocessing import LabelBinarizer</w:t>
+      </w:r>
+    </w:p>
+    <w:p>
+      <w:r>
+        <w:t>label_binarizer = LabelBinarizer()</w:t>
+      </w:r>
+    </w:p>
+    <w:p>
+      <w:r>
+        <w:t>y_one_hot = label_binarizer.fit_transform(y_train)</w:t>
+      </w:r>
+    </w:p>
+    <w:p/>
+    <w:p>
+      <w:r>
+        <w:t>model.compile('adam', 'categorical_crossentropy', ['accuracy'])</w:t>
+      </w:r>
+    </w:p>
+    <w:p>
+      <w:r>
+        <w:t>history = model.fit(X_normalized, y_one_hot, epochs=15, validation_split=0.2)</w:t>
+      </w:r>
+    </w:p>
+    <w:p/>
+    <w:p/>
+    <w:p>
+      <w:r>
+        <w:t># evaluate model against the test data</w:t>
+      </w:r>
+    </w:p>
+    <w:p>
+      <w:r>
+        <w:t>with open('small_test_traffic.p', 'rb') as f:</w:t>
+      </w:r>
+    </w:p>
+    <w:p>
+      <w:r>
+        <w:t xml:space="preserve">    data_test = pickle.load(f)</w:t>
+      </w:r>
+    </w:p>
+    <w:p/>
+    <w:p>
+      <w:r>
+        <w:t>X_test = data_test['features']</w:t>
+      </w:r>
+    </w:p>
+    <w:p>
+      <w:r>
+        <w:t>y_test = data_test['labels']</w:t>
+      </w:r>
+    </w:p>
+    <w:p/>
+    <w:p>
+      <w:r>
+        <w:t># preprocess data</w:t>
+      </w:r>
+    </w:p>
+    <w:p>
+      <w:r>
+        <w:t>X_normalized_test = np.array(X_test / 255.0 - 0.5 )</w:t>
+      </w:r>
+    </w:p>
+    <w:p>
+      <w:r>
+        <w:t>y_one_hot_test = label_binarizer.fit_transform(y_test)</w:t>
+      </w:r>
+    </w:p>
+    <w:p/>
+    <w:p>
+      <w:r>
+        <w:t>print("Testing")</w:t>
+      </w:r>
+    </w:p>
+    <w:p/>
+    <w:p>
+      <w:r>
+        <w:t>metrics = model.evaluate(X_normalized_test, y_one_hot_test)</w:t>
+      </w:r>
+    </w:p>
+    <w:p>
+      <w:r>
+        <w:t>for metric_i in range(len(model.metrics_names)):</w:t>
+      </w:r>
+    </w:p>
+    <w:p>
+      <w:r>
+        <w:t xml:space="preserve">    metric_name = model.metrics_names[metric_i]</w:t>
+      </w:r>
+    </w:p>
+    <w:p>
+      <w:r>
+        <w:t xml:space="preserve">    metric_value = metrics[metric_i]</w:t>
+      </w:r>
+    </w:p>
+    <w:p>
+      <w:r>
+        <w:t xml:space="preserve">    print('{}: {}'.format(metric_name, metric_value))</w:t>
+      </w:r>
     </w:p>
     <w:sectPr>
       <w:pgSz w:w="11906" w:h="16838"/>

</xml_diff>